<commit_message>
Update: log Gido Verhoef
</commit_message>
<xml_diff>
--- a/Templates/Log/Sprint 1 - Log Gido Verhoef.docx
+++ b/Templates/Log/Sprint 1 - Log Gido Verhoef.docx
@@ -957,15 +957,7 @@
           <w:b/>
           <w:bCs/>
         </w:rPr>
-        <w:t xml:space="preserve"> </w:t>
-      </w:r>
-      <w:proofErr w:type="spellStart"/>
-      <w:r>
-        <w:rPr>
-          <w:b/>
-          <w:bCs/>
-        </w:rPr>
-        <w:t>StandUp</w:t>
+        <w:t xml:space="preserve"> StandUp</w:t>
       </w:r>
       <w:r>
         <w:rPr>
@@ -974,7 +966,6 @@
         </w:rPr>
         <w:t>s</w:t>
       </w:r>
-      <w:proofErr w:type="spellEnd"/>
       <w:r>
         <w:rPr>
           <w:b/>
@@ -1448,23 +1439,7 @@
           <w:i/>
           <w:iCs/>
         </w:rPr>
-        <w:t xml:space="preserve">[Welke onderdelen/taken wil je volgende werkdag weer oppakken/ ook te gebruiken voor je volgende Daily </w:t>
-      </w:r>
-      <w:proofErr w:type="spellStart"/>
-      <w:r>
-        <w:rPr>
-          <w:i/>
-          <w:iCs/>
-        </w:rPr>
-        <w:t>standUp</w:t>
-      </w:r>
-      <w:proofErr w:type="spellEnd"/>
-      <w:r>
-        <w:rPr>
-          <w:i/>
-          <w:iCs/>
-        </w:rPr>
-        <w:t>?]</w:t>
+        <w:t>[Welke onderdelen/taken wil je volgende werkdag weer oppakken/ ook te gebruiken voor je volgende Daily standUp?]</w:t>
       </w:r>
     </w:p>
     <w:p>
@@ -1545,15 +1520,7 @@
           <w:b/>
           <w:bCs/>
         </w:rPr>
-        <w:t xml:space="preserve"> </w:t>
-      </w:r>
-      <w:proofErr w:type="spellStart"/>
-      <w:r>
-        <w:rPr>
-          <w:b/>
-          <w:bCs/>
-        </w:rPr>
-        <w:t>StandUp</w:t>
+        <w:t xml:space="preserve"> StandUp</w:t>
       </w:r>
       <w:r>
         <w:rPr>
@@ -1562,7 +1529,6 @@
         </w:rPr>
         <w:t>s</w:t>
       </w:r>
-      <w:proofErr w:type="spellEnd"/>
       <w:r>
         <w:rPr>
           <w:b/>
@@ -1581,6 +1547,7 @@
         <w:rPr>
           <w:i/>
           <w:iCs/>
+          <w:noProof/>
         </w:rPr>
         <w:drawing>
           <wp:inline distT="0" distB="0" distL="0" distR="0" wp14:anchorId="716BEB05" wp14:editId="542419FF">
@@ -1625,6 +1592,9 @@
         <w:ind w:left="360"/>
       </w:pPr>
       <w:r>
+        <w:rPr>
+          <w:noProof/>
+        </w:rPr>
         <w:drawing>
           <wp:inline distT="0" distB="0" distL="0" distR="0" wp14:anchorId="08063D28" wp14:editId="7264E21F">
             <wp:extent cx="4382112" cy="3477110"/>
@@ -1668,6 +1638,9 @@
         <w:ind w:left="360"/>
       </w:pPr>
       <w:r>
+        <w:rPr>
+          <w:noProof/>
+        </w:rPr>
         <w:lastRenderedPageBreak/>
         <w:drawing>
           <wp:inline distT="0" distB="0" distL="0" distR="0" wp14:anchorId="2343C11D" wp14:editId="64183A41">
@@ -1712,6 +1685,9 @@
         <w:ind w:left="360"/>
       </w:pPr>
       <w:r>
+        <w:rPr>
+          <w:noProof/>
+        </w:rPr>
         <w:drawing>
           <wp:inline distT="0" distB="0" distL="0" distR="0" wp14:anchorId="3139B5C6" wp14:editId="0DFF3F47">
             <wp:extent cx="3267531" cy="2734057"/>
@@ -1758,6 +1734,9 @@
         </w:rPr>
       </w:pPr>
       <w:r>
+        <w:rPr>
+          <w:noProof/>
+        </w:rPr>
         <w:lastRenderedPageBreak/>
         <w:drawing>
           <wp:inline distT="0" distB="0" distL="0" distR="0" wp14:anchorId="142B522D" wp14:editId="107FBA8A">
@@ -1802,6 +1781,9 @@
         <w:t xml:space="preserve"> </w:t>
       </w:r>
       <w:r>
+        <w:rPr>
+          <w:noProof/>
+        </w:rPr>
         <w:drawing>
           <wp:inline distT="0" distB="0" distL="0" distR="0" wp14:anchorId="5203312C" wp14:editId="5F8237A1">
             <wp:extent cx="3296110" cy="2695951"/>
@@ -1845,6 +1827,9 @@
         <w:ind w:left="360"/>
       </w:pPr>
       <w:r>
+        <w:rPr>
+          <w:noProof/>
+        </w:rPr>
         <w:drawing>
           <wp:inline distT="0" distB="0" distL="0" distR="0" wp14:anchorId="219D02BE" wp14:editId="1F7EF20A">
             <wp:extent cx="5760720" cy="1708785"/>
@@ -1931,15 +1916,7 @@
         <w:br/>
       </w:r>
       <w:r>
-        <w:t xml:space="preserve">in sprint 1 hebben we vooral gebrainstormde over concepten, we hebben sjablonen ingevuld en </w:t>
-      </w:r>
-      <w:proofErr w:type="spellStart"/>
-      <w:r>
-        <w:t>slowcharts</w:t>
-      </w:r>
-      <w:proofErr w:type="spellEnd"/>
-      <w:r>
-        <w:t xml:space="preserve">, diagrammen en heb ik concept art gemaakt. Ook hebben ik ons concept gepresenteerd  </w:t>
+        <w:t xml:space="preserve">in sprint 1 hebben we vooral gebrainstormde over concepten, we hebben sjablonen ingevuld en slowcharts, diagrammen en heb ik concept art gemaakt. Ook hebben ik ons concept gepresenteerd  </w:t>
       </w:r>
     </w:p>
     <w:p>
@@ -2007,71 +1984,7 @@
           <w:i/>
           <w:iCs/>
         </w:rPr>
-        <w:t xml:space="preserve">dat ik </w:t>
-      </w:r>
-      <w:proofErr w:type="spellStart"/>
-      <w:r>
-        <w:rPr>
-          <w:i/>
-          <w:iCs/>
-        </w:rPr>
-        <w:t>optijd</w:t>
-      </w:r>
-      <w:proofErr w:type="spellEnd"/>
-      <w:r>
-        <w:rPr>
-          <w:i/>
-          <w:iCs/>
-        </w:rPr>
-        <w:t xml:space="preserve"> moet beginnen met de presentaties maken, zodat het nog </w:t>
-      </w:r>
-      <w:proofErr w:type="spellStart"/>
-      <w:r>
-        <w:rPr>
-          <w:i/>
-          <w:iCs/>
-        </w:rPr>
-        <w:t>dubble</w:t>
-      </w:r>
-      <w:proofErr w:type="spellEnd"/>
-      <w:r>
-        <w:rPr>
-          <w:i/>
-          <w:iCs/>
-        </w:rPr>
-        <w:t xml:space="preserve"> </w:t>
-      </w:r>
-      <w:proofErr w:type="spellStart"/>
-      <w:r>
-        <w:rPr>
-          <w:i/>
-          <w:iCs/>
-        </w:rPr>
-        <w:t>gechecked</w:t>
-      </w:r>
-      <w:proofErr w:type="spellEnd"/>
-      <w:r>
-        <w:rPr>
-          <w:i/>
-          <w:iCs/>
-        </w:rPr>
-        <w:t xml:space="preserve"> kan worden op </w:t>
-      </w:r>
-      <w:proofErr w:type="spellStart"/>
-      <w:r>
-        <w:rPr>
-          <w:i/>
-          <w:iCs/>
-        </w:rPr>
-        <w:t>spellings</w:t>
-      </w:r>
-      <w:proofErr w:type="spellEnd"/>
-      <w:r>
-        <w:rPr>
-          <w:i/>
-          <w:iCs/>
-        </w:rPr>
-        <w:t xml:space="preserve"> fouten en foute informatie</w:t>
+        <w:t>dat ik optijd moet beginnen met de presentaties maken, zodat het nog dubble gechecked kan worden op spellings fouten en foute informatie</w:t>
       </w:r>
       <w:r>
         <w:rPr>
@@ -2169,23 +2082,7 @@
           <w:i/>
           <w:iCs/>
         </w:rPr>
-        <w:t xml:space="preserve">ik heb geen feedback voor de </w:t>
-      </w:r>
-      <w:proofErr w:type="spellStart"/>
-      <w:r>
-        <w:rPr>
-          <w:i/>
-          <w:iCs/>
-        </w:rPr>
-        <w:t>groeps</w:t>
-      </w:r>
-      <w:proofErr w:type="spellEnd"/>
-      <w:r>
-        <w:rPr>
-          <w:i/>
-          <w:iCs/>
-        </w:rPr>
-        <w:t xml:space="preserve"> leden</w:t>
+        <w:t>ik heb geen feedback voor de groeps leden</w:t>
       </w:r>
       <w:r>
         <w:rPr>
@@ -2376,15 +2273,7 @@
           <w:b/>
           <w:bCs/>
         </w:rPr>
-        <w:t xml:space="preserve"> </w:t>
-      </w:r>
-      <w:proofErr w:type="spellStart"/>
-      <w:r>
-        <w:rPr>
-          <w:b/>
-          <w:bCs/>
-        </w:rPr>
-        <w:t>StandUp</w:t>
+        <w:t xml:space="preserve"> StandUp</w:t>
       </w:r>
       <w:r>
         <w:rPr>
@@ -2393,7 +2282,6 @@
         </w:rPr>
         <w:t>s</w:t>
       </w:r>
-      <w:proofErr w:type="spellEnd"/>
       <w:r>
         <w:rPr>
           <w:b/>
@@ -2413,15 +2301,564 @@
           <w:i/>
           <w:iCs/>
         </w:rPr>
-        <w:t>…</w:t>
-      </w:r>
-      <w:r>
-        <w:rPr>
-          <w:i/>
-          <w:iCs/>
+        <w:drawing>
+          <wp:inline distT="0" distB="0" distL="0" distR="0" wp14:anchorId="5733837C" wp14:editId="314701E5">
+            <wp:extent cx="5760720" cy="2239645"/>
+            <wp:effectExtent l="0" t="0" r="0" b="8255"/>
+            <wp:docPr id="276101124" name="Afbeelding 1" descr="Afbeelding met tekst, schermopname, Lettertype, algebra&#10;&#10;Door AI gegenereerde inhoud is mogelijk onjuist."/>
+            <wp:cNvGraphicFramePr>
+              <a:graphicFrameLocks xmlns:a="http://schemas.openxmlformats.org/drawingml/2006/main" noChangeAspect="1"/>
+            </wp:cNvGraphicFramePr>
+            <a:graphic xmlns:a="http://schemas.openxmlformats.org/drawingml/2006/main">
+              <a:graphicData uri="http://schemas.openxmlformats.org/drawingml/2006/picture">
+                <pic:pic xmlns:pic="http://schemas.openxmlformats.org/drawingml/2006/picture">
+                  <pic:nvPicPr>
+                    <pic:cNvPr id="276101124" name="Afbeelding 1" descr="Afbeelding met tekst, schermopname, Lettertype, algebra&#10;&#10;Door AI gegenereerde inhoud is mogelijk onjuist."/>
+                    <pic:cNvPicPr/>
+                  </pic:nvPicPr>
+                  <pic:blipFill>
+                    <a:blip r:embed="rId19"/>
+                    <a:stretch>
+                      <a:fillRect/>
+                    </a:stretch>
+                  </pic:blipFill>
+                  <pic:spPr>
+                    <a:xfrm>
+                      <a:off x="0" y="0"/>
+                      <a:ext cx="5760720" cy="2239645"/>
+                    </a:xfrm>
+                    <a:prstGeom prst="rect">
+                      <a:avLst/>
+                    </a:prstGeom>
+                  </pic:spPr>
+                </pic:pic>
+              </a:graphicData>
+            </a:graphic>
+          </wp:inline>
+        </w:drawing>
+      </w:r>
+      <w:r>
+        <w:rPr>
+          <w:b/>
+          <w:bCs/>
         </w:rPr>
         <w:br/>
       </w:r>
+      <w:r>
+        <w:rPr>
+          <w:i/>
+          <w:iCs/>
+        </w:rPr>
+        <w:drawing>
+          <wp:inline distT="0" distB="0" distL="0" distR="0" wp14:anchorId="1A82277B" wp14:editId="05DBDB49">
+            <wp:extent cx="5372850" cy="3934374"/>
+            <wp:effectExtent l="0" t="0" r="0" b="9525"/>
+            <wp:docPr id="544960541" name="Afbeelding 1" descr="Afbeelding met tekst, schermopname, Lettertype&#10;&#10;Door AI gegenereerde inhoud is mogelijk onjuist."/>
+            <wp:cNvGraphicFramePr>
+              <a:graphicFrameLocks xmlns:a="http://schemas.openxmlformats.org/drawingml/2006/main" noChangeAspect="1"/>
+            </wp:cNvGraphicFramePr>
+            <a:graphic xmlns:a="http://schemas.openxmlformats.org/drawingml/2006/main">
+              <a:graphicData uri="http://schemas.openxmlformats.org/drawingml/2006/picture">
+                <pic:pic xmlns:pic="http://schemas.openxmlformats.org/drawingml/2006/picture">
+                  <pic:nvPicPr>
+                    <pic:cNvPr id="544960541" name="Afbeelding 1" descr="Afbeelding met tekst, schermopname, Lettertype&#10;&#10;Door AI gegenereerde inhoud is mogelijk onjuist."/>
+                    <pic:cNvPicPr/>
+                  </pic:nvPicPr>
+                  <pic:blipFill>
+                    <a:blip r:embed="rId20"/>
+                    <a:stretch>
+                      <a:fillRect/>
+                    </a:stretch>
+                  </pic:blipFill>
+                  <pic:spPr>
+                    <a:xfrm>
+                      <a:off x="0" y="0"/>
+                      <a:ext cx="5372850" cy="3934374"/>
+                    </a:xfrm>
+                    <a:prstGeom prst="rect">
+                      <a:avLst/>
+                    </a:prstGeom>
+                  </pic:spPr>
+                </pic:pic>
+              </a:graphicData>
+            </a:graphic>
+          </wp:inline>
+        </w:drawing>
+      </w:r>
+    </w:p>
+    <w:p>
+      <w:pPr>
+        <w:pStyle w:val="Lijstalinea"/>
+        <w:ind w:left="360"/>
+        <w:rPr>
+          <w:i/>
+          <w:iCs/>
+        </w:rPr>
+      </w:pPr>
+      <w:r>
+        <w:rPr>
+          <w:i/>
+          <w:iCs/>
+        </w:rPr>
+        <w:lastRenderedPageBreak/>
+        <w:drawing>
+          <wp:inline distT="0" distB="0" distL="0" distR="0" wp14:anchorId="7297540A" wp14:editId="7159FA5B">
+            <wp:extent cx="4525006" cy="3972479"/>
+            <wp:effectExtent l="0" t="0" r="9525" b="9525"/>
+            <wp:docPr id="1864879644" name="Afbeelding 1" descr="Afbeelding met tekst, schermopname, Lettertype, nummer&#10;&#10;Door AI gegenereerde inhoud is mogelijk onjuist."/>
+            <wp:cNvGraphicFramePr>
+              <a:graphicFrameLocks xmlns:a="http://schemas.openxmlformats.org/drawingml/2006/main" noChangeAspect="1"/>
+            </wp:cNvGraphicFramePr>
+            <a:graphic xmlns:a="http://schemas.openxmlformats.org/drawingml/2006/main">
+              <a:graphicData uri="http://schemas.openxmlformats.org/drawingml/2006/picture">
+                <pic:pic xmlns:pic="http://schemas.openxmlformats.org/drawingml/2006/picture">
+                  <pic:nvPicPr>
+                    <pic:cNvPr id="1864879644" name="Afbeelding 1" descr="Afbeelding met tekst, schermopname, Lettertype, nummer&#10;&#10;Door AI gegenereerde inhoud is mogelijk onjuist."/>
+                    <pic:cNvPicPr/>
+                  </pic:nvPicPr>
+                  <pic:blipFill>
+                    <a:blip r:embed="rId21"/>
+                    <a:stretch>
+                      <a:fillRect/>
+                    </a:stretch>
+                  </pic:blipFill>
+                  <pic:spPr>
+                    <a:xfrm>
+                      <a:off x="0" y="0"/>
+                      <a:ext cx="4525006" cy="3972479"/>
+                    </a:xfrm>
+                    <a:prstGeom prst="rect">
+                      <a:avLst/>
+                    </a:prstGeom>
+                  </pic:spPr>
+                </pic:pic>
+              </a:graphicData>
+            </a:graphic>
+          </wp:inline>
+        </w:drawing>
+      </w:r>
+    </w:p>
+    <w:p>
+      <w:pPr>
+        <w:pStyle w:val="Lijstalinea"/>
+        <w:ind w:left="360"/>
+        <w:rPr>
+          <w:i/>
+          <w:iCs/>
+        </w:rPr>
+      </w:pPr>
+      <w:r>
+        <w:rPr>
+          <w:i/>
+          <w:iCs/>
+        </w:rPr>
+        <w:drawing>
+          <wp:inline distT="0" distB="0" distL="0" distR="0" wp14:anchorId="4CB16189" wp14:editId="75395318">
+            <wp:extent cx="3562847" cy="2981741"/>
+            <wp:effectExtent l="0" t="0" r="0" b="9525"/>
+            <wp:docPr id="454779187" name="Afbeelding 1" descr="Afbeelding met tekst, schermopname, Lettertype&#10;&#10;Door AI gegenereerde inhoud is mogelijk onjuist."/>
+            <wp:cNvGraphicFramePr>
+              <a:graphicFrameLocks xmlns:a="http://schemas.openxmlformats.org/drawingml/2006/main" noChangeAspect="1"/>
+            </wp:cNvGraphicFramePr>
+            <a:graphic xmlns:a="http://schemas.openxmlformats.org/drawingml/2006/main">
+              <a:graphicData uri="http://schemas.openxmlformats.org/drawingml/2006/picture">
+                <pic:pic xmlns:pic="http://schemas.openxmlformats.org/drawingml/2006/picture">
+                  <pic:nvPicPr>
+                    <pic:cNvPr id="454779187" name="Afbeelding 1" descr="Afbeelding met tekst, schermopname, Lettertype&#10;&#10;Door AI gegenereerde inhoud is mogelijk onjuist."/>
+                    <pic:cNvPicPr/>
+                  </pic:nvPicPr>
+                  <pic:blipFill>
+                    <a:blip r:embed="rId22"/>
+                    <a:stretch>
+                      <a:fillRect/>
+                    </a:stretch>
+                  </pic:blipFill>
+                  <pic:spPr>
+                    <a:xfrm>
+                      <a:off x="0" y="0"/>
+                      <a:ext cx="3562847" cy="2981741"/>
+                    </a:xfrm>
+                    <a:prstGeom prst="rect">
+                      <a:avLst/>
+                    </a:prstGeom>
+                  </pic:spPr>
+                </pic:pic>
+              </a:graphicData>
+            </a:graphic>
+          </wp:inline>
+        </w:drawing>
+      </w:r>
+    </w:p>
+    <w:p>
+      <w:pPr>
+        <w:pStyle w:val="Lijstalinea"/>
+        <w:ind w:left="360"/>
+        <w:rPr>
+          <w:i/>
+          <w:iCs/>
+        </w:rPr>
+      </w:pPr>
+      <w:r>
+        <w:rPr>
+          <w:i/>
+          <w:iCs/>
+        </w:rPr>
+        <w:lastRenderedPageBreak/>
+        <w:drawing>
+          <wp:inline distT="0" distB="0" distL="0" distR="0" wp14:anchorId="45342EB1" wp14:editId="69E4644B">
+            <wp:extent cx="3572374" cy="3610479"/>
+            <wp:effectExtent l="0" t="0" r="9525" b="9525"/>
+            <wp:docPr id="649423191" name="Afbeelding 1" descr="Afbeelding met tekst, schermopname, Lettertype, nummer&#10;&#10;Door AI gegenereerde inhoud is mogelijk onjuist."/>
+            <wp:cNvGraphicFramePr>
+              <a:graphicFrameLocks xmlns:a="http://schemas.openxmlformats.org/drawingml/2006/main" noChangeAspect="1"/>
+            </wp:cNvGraphicFramePr>
+            <a:graphic xmlns:a="http://schemas.openxmlformats.org/drawingml/2006/main">
+              <a:graphicData uri="http://schemas.openxmlformats.org/drawingml/2006/picture">
+                <pic:pic xmlns:pic="http://schemas.openxmlformats.org/drawingml/2006/picture">
+                  <pic:nvPicPr>
+                    <pic:cNvPr id="649423191" name="Afbeelding 1" descr="Afbeelding met tekst, schermopname, Lettertype, nummer&#10;&#10;Door AI gegenereerde inhoud is mogelijk onjuist."/>
+                    <pic:cNvPicPr/>
+                  </pic:nvPicPr>
+                  <pic:blipFill>
+                    <a:blip r:embed="rId23"/>
+                    <a:stretch>
+                      <a:fillRect/>
+                    </a:stretch>
+                  </pic:blipFill>
+                  <pic:spPr>
+                    <a:xfrm>
+                      <a:off x="0" y="0"/>
+                      <a:ext cx="3572374" cy="3610479"/>
+                    </a:xfrm>
+                    <a:prstGeom prst="rect">
+                      <a:avLst/>
+                    </a:prstGeom>
+                  </pic:spPr>
+                </pic:pic>
+              </a:graphicData>
+            </a:graphic>
+          </wp:inline>
+        </w:drawing>
+      </w:r>
+    </w:p>
+    <w:p>
+      <w:pPr>
+        <w:pStyle w:val="Lijstalinea"/>
+        <w:ind w:left="360"/>
+        <w:rPr>
+          <w:i/>
+          <w:iCs/>
+        </w:rPr>
+      </w:pPr>
+      <w:r>
+        <w:rPr>
+          <w:i/>
+          <w:iCs/>
+        </w:rPr>
+        <w:drawing>
+          <wp:inline distT="0" distB="0" distL="0" distR="0" wp14:anchorId="44E4A495" wp14:editId="71682B71">
+            <wp:extent cx="4077269" cy="3134162"/>
+            <wp:effectExtent l="0" t="0" r="0" b="9525"/>
+            <wp:docPr id="1957638908" name="Afbeelding 1" descr="Afbeelding met tekst, schermopname, Lettertype&#10;&#10;Door AI gegenereerde inhoud is mogelijk onjuist."/>
+            <wp:cNvGraphicFramePr>
+              <a:graphicFrameLocks xmlns:a="http://schemas.openxmlformats.org/drawingml/2006/main" noChangeAspect="1"/>
+            </wp:cNvGraphicFramePr>
+            <a:graphic xmlns:a="http://schemas.openxmlformats.org/drawingml/2006/main">
+              <a:graphicData uri="http://schemas.openxmlformats.org/drawingml/2006/picture">
+                <pic:pic xmlns:pic="http://schemas.openxmlformats.org/drawingml/2006/picture">
+                  <pic:nvPicPr>
+                    <pic:cNvPr id="1957638908" name="Afbeelding 1" descr="Afbeelding met tekst, schermopname, Lettertype&#10;&#10;Door AI gegenereerde inhoud is mogelijk onjuist."/>
+                    <pic:cNvPicPr/>
+                  </pic:nvPicPr>
+                  <pic:blipFill>
+                    <a:blip r:embed="rId24"/>
+                    <a:stretch>
+                      <a:fillRect/>
+                    </a:stretch>
+                  </pic:blipFill>
+                  <pic:spPr>
+                    <a:xfrm>
+                      <a:off x="0" y="0"/>
+                      <a:ext cx="4077269" cy="3134162"/>
+                    </a:xfrm>
+                    <a:prstGeom prst="rect">
+                      <a:avLst/>
+                    </a:prstGeom>
+                  </pic:spPr>
+                </pic:pic>
+              </a:graphicData>
+            </a:graphic>
+          </wp:inline>
+        </w:drawing>
+      </w:r>
+    </w:p>
+    <w:p>
+      <w:pPr>
+        <w:pStyle w:val="Lijstalinea"/>
+        <w:ind w:left="360"/>
+        <w:rPr>
+          <w:i/>
+          <w:iCs/>
+        </w:rPr>
+      </w:pPr>
+      <w:r>
+        <w:rPr>
+          <w:i/>
+          <w:iCs/>
+        </w:rPr>
+        <w:lastRenderedPageBreak/>
+        <w:drawing>
+          <wp:inline distT="0" distB="0" distL="0" distR="0" wp14:anchorId="4F909C0D" wp14:editId="4449DDE9">
+            <wp:extent cx="5258534" cy="3296110"/>
+            <wp:effectExtent l="0" t="0" r="0" b="0"/>
+            <wp:docPr id="706995903" name="Afbeelding 1" descr="Afbeelding met tekst, schermopname, Lettertype&#10;&#10;Door AI gegenereerde inhoud is mogelijk onjuist."/>
+            <wp:cNvGraphicFramePr>
+              <a:graphicFrameLocks xmlns:a="http://schemas.openxmlformats.org/drawingml/2006/main" noChangeAspect="1"/>
+            </wp:cNvGraphicFramePr>
+            <a:graphic xmlns:a="http://schemas.openxmlformats.org/drawingml/2006/main">
+              <a:graphicData uri="http://schemas.openxmlformats.org/drawingml/2006/picture">
+                <pic:pic xmlns:pic="http://schemas.openxmlformats.org/drawingml/2006/picture">
+                  <pic:nvPicPr>
+                    <pic:cNvPr id="706995903" name="Afbeelding 1" descr="Afbeelding met tekst, schermopname, Lettertype&#10;&#10;Door AI gegenereerde inhoud is mogelijk onjuist."/>
+                    <pic:cNvPicPr/>
+                  </pic:nvPicPr>
+                  <pic:blipFill>
+                    <a:blip r:embed="rId25"/>
+                    <a:stretch>
+                      <a:fillRect/>
+                    </a:stretch>
+                  </pic:blipFill>
+                  <pic:spPr>
+                    <a:xfrm>
+                      <a:off x="0" y="0"/>
+                      <a:ext cx="5258534" cy="3296110"/>
+                    </a:xfrm>
+                    <a:prstGeom prst="rect">
+                      <a:avLst/>
+                    </a:prstGeom>
+                  </pic:spPr>
+                </pic:pic>
+              </a:graphicData>
+            </a:graphic>
+          </wp:inline>
+        </w:drawing>
+      </w:r>
+    </w:p>
+    <w:p>
+      <w:pPr>
+        <w:pStyle w:val="Lijstalinea"/>
+        <w:ind w:left="360"/>
+        <w:rPr>
+          <w:i/>
+          <w:iCs/>
+        </w:rPr>
+      </w:pPr>
+      <w:r>
+        <w:rPr>
+          <w:i/>
+          <w:iCs/>
+        </w:rPr>
+        <w:drawing>
+          <wp:inline distT="0" distB="0" distL="0" distR="0" wp14:anchorId="0B266762" wp14:editId="575FDFF1">
+            <wp:extent cx="5760720" cy="2740660"/>
+            <wp:effectExtent l="0" t="0" r="0" b="2540"/>
+            <wp:docPr id="243968009" name="Afbeelding 1" descr="Afbeelding met tekst, schermopname, Lettertype, algebra&#10;&#10;Door AI gegenereerde inhoud is mogelijk onjuist."/>
+            <wp:cNvGraphicFramePr>
+              <a:graphicFrameLocks xmlns:a="http://schemas.openxmlformats.org/drawingml/2006/main" noChangeAspect="1"/>
+            </wp:cNvGraphicFramePr>
+            <a:graphic xmlns:a="http://schemas.openxmlformats.org/drawingml/2006/main">
+              <a:graphicData uri="http://schemas.openxmlformats.org/drawingml/2006/picture">
+                <pic:pic xmlns:pic="http://schemas.openxmlformats.org/drawingml/2006/picture">
+                  <pic:nvPicPr>
+                    <pic:cNvPr id="243968009" name="Afbeelding 1" descr="Afbeelding met tekst, schermopname, Lettertype, algebra&#10;&#10;Door AI gegenereerde inhoud is mogelijk onjuist."/>
+                    <pic:cNvPicPr/>
+                  </pic:nvPicPr>
+                  <pic:blipFill>
+                    <a:blip r:embed="rId26"/>
+                    <a:stretch>
+                      <a:fillRect/>
+                    </a:stretch>
+                  </pic:blipFill>
+                  <pic:spPr>
+                    <a:xfrm>
+                      <a:off x="0" y="0"/>
+                      <a:ext cx="5760720" cy="2740660"/>
+                    </a:xfrm>
+                    <a:prstGeom prst="rect">
+                      <a:avLst/>
+                    </a:prstGeom>
+                  </pic:spPr>
+                </pic:pic>
+              </a:graphicData>
+            </a:graphic>
+          </wp:inline>
+        </w:drawing>
+      </w:r>
+    </w:p>
+    <w:p>
+      <w:pPr>
+        <w:pStyle w:val="Lijstalinea"/>
+        <w:ind w:left="360"/>
+        <w:rPr>
+          <w:i/>
+          <w:iCs/>
+        </w:rPr>
+      </w:pPr>
+      <w:r>
+        <w:rPr>
+          <w:i/>
+          <w:iCs/>
+        </w:rPr>
+        <w:lastRenderedPageBreak/>
+        <w:drawing>
+          <wp:inline distT="0" distB="0" distL="0" distR="0" wp14:anchorId="3C32CAFF" wp14:editId="4C7525FE">
+            <wp:extent cx="3677163" cy="2876951"/>
+            <wp:effectExtent l="0" t="0" r="0" b="0"/>
+            <wp:docPr id="2026497517" name="Afbeelding 1" descr="Afbeelding met tekst, schermopname, Lettertype&#10;&#10;Door AI gegenereerde inhoud is mogelijk onjuist."/>
+            <wp:cNvGraphicFramePr>
+              <a:graphicFrameLocks xmlns:a="http://schemas.openxmlformats.org/drawingml/2006/main" noChangeAspect="1"/>
+            </wp:cNvGraphicFramePr>
+            <a:graphic xmlns:a="http://schemas.openxmlformats.org/drawingml/2006/main">
+              <a:graphicData uri="http://schemas.openxmlformats.org/drawingml/2006/picture">
+                <pic:pic xmlns:pic="http://schemas.openxmlformats.org/drawingml/2006/picture">
+                  <pic:nvPicPr>
+                    <pic:cNvPr id="2026497517" name="Afbeelding 1" descr="Afbeelding met tekst, schermopname, Lettertype&#10;&#10;Door AI gegenereerde inhoud is mogelijk onjuist."/>
+                    <pic:cNvPicPr/>
+                  </pic:nvPicPr>
+                  <pic:blipFill>
+                    <a:blip r:embed="rId27"/>
+                    <a:stretch>
+                      <a:fillRect/>
+                    </a:stretch>
+                  </pic:blipFill>
+                  <pic:spPr>
+                    <a:xfrm>
+                      <a:off x="0" y="0"/>
+                      <a:ext cx="3677163" cy="2876951"/>
+                    </a:xfrm>
+                    <a:prstGeom prst="rect">
+                      <a:avLst/>
+                    </a:prstGeom>
+                  </pic:spPr>
+                </pic:pic>
+              </a:graphicData>
+            </a:graphic>
+          </wp:inline>
+        </w:drawing>
+      </w:r>
+    </w:p>
+    <w:p>
+      <w:pPr>
+        <w:pStyle w:val="Lijstalinea"/>
+        <w:ind w:left="360"/>
+        <w:rPr>
+          <w:i/>
+          <w:iCs/>
+        </w:rPr>
+      </w:pPr>
+      <w:r>
+        <w:rPr>
+          <w:i/>
+          <w:iCs/>
+        </w:rPr>
+        <w:drawing>
+          <wp:inline distT="0" distB="0" distL="0" distR="0" wp14:anchorId="37AE5CD2" wp14:editId="178A31DE">
+            <wp:extent cx="5760720" cy="2908300"/>
+            <wp:effectExtent l="0" t="0" r="0" b="6350"/>
+            <wp:docPr id="876971657" name="Afbeelding 1" descr="Afbeelding met tekst, schermopname, Lettertype&#10;&#10;Door AI gegenereerde inhoud is mogelijk onjuist."/>
+            <wp:cNvGraphicFramePr>
+              <a:graphicFrameLocks xmlns:a="http://schemas.openxmlformats.org/drawingml/2006/main" noChangeAspect="1"/>
+            </wp:cNvGraphicFramePr>
+            <a:graphic xmlns:a="http://schemas.openxmlformats.org/drawingml/2006/main">
+              <a:graphicData uri="http://schemas.openxmlformats.org/drawingml/2006/picture">
+                <pic:pic xmlns:pic="http://schemas.openxmlformats.org/drawingml/2006/picture">
+                  <pic:nvPicPr>
+                    <pic:cNvPr id="876971657" name="Afbeelding 1" descr="Afbeelding met tekst, schermopname, Lettertype&#10;&#10;Door AI gegenereerde inhoud is mogelijk onjuist."/>
+                    <pic:cNvPicPr/>
+                  </pic:nvPicPr>
+                  <pic:blipFill>
+                    <a:blip r:embed="rId28"/>
+                    <a:stretch>
+                      <a:fillRect/>
+                    </a:stretch>
+                  </pic:blipFill>
+                  <pic:spPr>
+                    <a:xfrm>
+                      <a:off x="0" y="0"/>
+                      <a:ext cx="5760720" cy="2908300"/>
+                    </a:xfrm>
+                    <a:prstGeom prst="rect">
+                      <a:avLst/>
+                    </a:prstGeom>
+                  </pic:spPr>
+                </pic:pic>
+              </a:graphicData>
+            </a:graphic>
+          </wp:inline>
+        </w:drawing>
+      </w:r>
+    </w:p>
+    <w:p>
+      <w:pPr>
+        <w:pStyle w:val="Lijstalinea"/>
+        <w:ind w:left="360"/>
+        <w:rPr>
+          <w:i/>
+          <w:iCs/>
+        </w:rPr>
+      </w:pPr>
+      <w:r>
+        <w:rPr>
+          <w:i/>
+          <w:iCs/>
+        </w:rPr>
+        <w:lastRenderedPageBreak/>
+        <w:drawing>
+          <wp:inline distT="0" distB="0" distL="0" distR="0" wp14:anchorId="02CE7963" wp14:editId="5B5EB9F8">
+            <wp:extent cx="4696480" cy="4258269"/>
+            <wp:effectExtent l="0" t="0" r="8890" b="9525"/>
+            <wp:docPr id="1558798576" name="Afbeelding 1" descr="Afbeelding met tekst, schermopname, Lettertype&#10;&#10;Door AI gegenereerde inhoud is mogelijk onjuist."/>
+            <wp:cNvGraphicFramePr>
+              <a:graphicFrameLocks xmlns:a="http://schemas.openxmlformats.org/drawingml/2006/main" noChangeAspect="1"/>
+            </wp:cNvGraphicFramePr>
+            <a:graphic xmlns:a="http://schemas.openxmlformats.org/drawingml/2006/main">
+              <a:graphicData uri="http://schemas.openxmlformats.org/drawingml/2006/picture">
+                <pic:pic xmlns:pic="http://schemas.openxmlformats.org/drawingml/2006/picture">
+                  <pic:nvPicPr>
+                    <pic:cNvPr id="1558798576" name="Afbeelding 1" descr="Afbeelding met tekst, schermopname, Lettertype&#10;&#10;Door AI gegenereerde inhoud is mogelijk onjuist."/>
+                    <pic:cNvPicPr/>
+                  </pic:nvPicPr>
+                  <pic:blipFill>
+                    <a:blip r:embed="rId29"/>
+                    <a:stretch>
+                      <a:fillRect/>
+                    </a:stretch>
+                  </pic:blipFill>
+                  <pic:spPr>
+                    <a:xfrm>
+                      <a:off x="0" y="0"/>
+                      <a:ext cx="4696480" cy="4258269"/>
+                    </a:xfrm>
+                    <a:prstGeom prst="rect">
+                      <a:avLst/>
+                    </a:prstGeom>
+                  </pic:spPr>
+                </pic:pic>
+              </a:graphicData>
+            </a:graphic>
+          </wp:inline>
+        </w:drawing>
+      </w:r>
+    </w:p>
+    <w:p>
+      <w:pPr>
+        <w:pStyle w:val="Lijstalinea"/>
+        <w:ind w:left="360"/>
+        <w:rPr>
+          <w:i/>
+          <w:iCs/>
+        </w:rPr>
+      </w:pPr>
     </w:p>
     <w:p>
       <w:pPr>
@@ -2471,7 +2908,7 @@
           <w:i/>
           <w:iCs/>
         </w:rPr>
-        <w:t>…</w:t>
+        <w:t xml:space="preserve">we zijn deze sprint begonnen met programeren binnen unity, scenes gemaakt, scripts gemaakt. </w:t>
       </w:r>
       <w:r>
         <w:rPr>
@@ -2494,21 +2931,20 @@
           <w:b/>
           <w:bCs/>
         </w:rPr>
-        <w:t>Beschrijf mogelijke uitdagingen, obstakels en als die er zijn oplossing(en).</w:t>
-      </w:r>
-      <w:r>
-        <w:rPr>
-          <w:b/>
-          <w:bCs/>
-        </w:rPr>
-        <w:br/>
-      </w:r>
-      <w:r>
-        <w:rPr>
-          <w:i/>
-          <w:iCs/>
-        </w:rPr>
-        <w:t>…</w:t>
+        <w:t>Beschrijf mogelijke uitdagingen, obstakels en als die er zijn oplossing(en)</w:t>
+      </w:r>
+    </w:p>
+    <w:p>
+      <w:pPr>
+        <w:pStyle w:val="Lijstalinea"/>
+        <w:ind w:left="360"/>
+      </w:pPr>
+      <w:r>
+        <w:rPr>
+          <w:i/>
+          <w:iCs/>
+        </w:rPr>
+        <w:t>De enige uitdaging die ik momenteel zie ik het inspawnen van obstakels op de baan, een collider gebruiken is momenteel niet de oplossing want dan botst de speler met de map zelf</w:t>
       </w:r>
       <w:r>
         <w:rPr>
@@ -2545,7 +2981,14 @@
           <w:i/>
           <w:iCs/>
         </w:rPr>
-        <w:t>…</w:t>
+        <w:t>ik heb veel feedback gekregen over presenteren</w:t>
+      </w:r>
+      <w:r>
+        <w:rPr>
+          <w:i/>
+          <w:iCs/>
+        </w:rPr>
+        <w:t>, voordat dat ik het meer doel gefocussed moet doen</w:t>
       </w:r>
       <w:r>
         <w:rPr>
@@ -2582,7 +3025,7 @@
           <w:i/>
           <w:iCs/>
         </w:rPr>
-        <w:t>…</w:t>
+        <w:t>mij is momenteel niks onduidelijk</w:t>
       </w:r>
       <w:r>
         <w:rPr>
@@ -2643,7 +3086,7 @@
           <w:i/>
           <w:iCs/>
         </w:rPr>
-        <w:t>…</w:t>
+        <w:t>meer focus op een doel tijdens het presenteren, goed terug koppelen met het publiek om te zien als ze het wel begrijpen</w:t>
       </w:r>
       <w:r>
         <w:rPr>
@@ -2698,7 +3141,7 @@
           <w:i/>
           <w:iCs/>
         </w:rPr>
-        <w:t>…</w:t>
+        <w:t>meer focus op een doel tijdens het presenteren, goed terug koppelen met het publiek om te zien als ze het wel begrijpen</w:t>
       </w:r>
       <w:r>
         <w:rPr>
@@ -2721,6 +3164,7 @@
           <w:b/>
           <w:bCs/>
         </w:rPr>
+        <w:lastRenderedPageBreak/>
         <w:t xml:space="preserve">Persoonlijk welzijn. </w:t>
       </w:r>
       <w:r>
@@ -2735,7 +3179,7 @@
           <w:i/>
           <w:iCs/>
         </w:rPr>
-        <w:t>…</w:t>
+        <w:t>voel me goed, zon schijnt</w:t>
       </w:r>
       <w:r>
         <w:rPr>
@@ -2790,7 +3234,7 @@
           <w:i/>
           <w:iCs/>
         </w:rPr>
-        <w:t>…</w:t>
+        <w:t>ik ga obstakel inspawnen afmaken. Ga een list toevoegen dat een random obstakels pakt en zorgen dat hij op de baan spawnt</w:t>
       </w:r>
     </w:p>
     <w:p>
@@ -2868,15 +3312,7 @@
           <w:b/>
           <w:bCs/>
         </w:rPr>
-        <w:t xml:space="preserve"> </w:t>
-      </w:r>
-      <w:proofErr w:type="spellStart"/>
-      <w:r>
-        <w:rPr>
-          <w:b/>
-          <w:bCs/>
-        </w:rPr>
-        <w:t>StandUp</w:t>
+        <w:t xml:space="preserve"> StandUp</w:t>
       </w:r>
       <w:r>
         <w:rPr>
@@ -2885,7 +3321,6 @@
         </w:rPr>
         <w:t>s</w:t>
       </w:r>
-      <w:proofErr w:type="spellEnd"/>
       <w:r>
         <w:rPr>
           <w:b/>
@@ -3324,15 +3759,7 @@
           <w:b/>
           <w:bCs/>
         </w:rPr>
-        <w:t xml:space="preserve"> </w:t>
-      </w:r>
-      <w:proofErr w:type="spellStart"/>
-      <w:r>
-        <w:rPr>
-          <w:b/>
-          <w:bCs/>
-        </w:rPr>
-        <w:t>StandUp</w:t>
+        <w:t xml:space="preserve"> StandUp</w:t>
       </w:r>
       <w:r>
         <w:rPr>
@@ -3341,7 +3768,6 @@
         </w:rPr>
         <w:t>s</w:t>
       </w:r>
-      <w:proofErr w:type="spellEnd"/>
       <w:r>
         <w:rPr>
           <w:b/>
@@ -3725,9 +4151,9 @@
       </w:pPr>
     </w:p>
     <w:sectPr>
-      <w:footerReference w:type="default" r:id="rId19"/>
-      <w:headerReference w:type="first" r:id="rId20"/>
-      <w:footerReference w:type="first" r:id="rId21"/>
+      <w:footerReference w:type="default" r:id="rId30"/>
+      <w:headerReference w:type="first" r:id="rId31"/>
+      <w:footerReference w:type="first" r:id="rId32"/>
       <w:pgSz w:w="11906" w:h="16838"/>
       <w:pgMar w:top="1417" w:right="1417" w:bottom="1417" w:left="1417" w:header="708" w:footer="708" w:gutter="0"/>
       <w:cols w:space="708"/>
@@ -3879,7 +4305,6 @@
       </w:rPr>
       <w:t xml:space="preserve">             </w:t>
     </w:r>
-    <w:proofErr w:type="spellStart"/>
     <w:r>
       <w:rPr>
         <w:color w:val="000000"/>
@@ -3887,17 +4312,7 @@
         <w:szCs w:val="16"/>
         <w:lang w:val="en-US"/>
       </w:rPr>
-      <w:t>Sjabloon</w:t>
-    </w:r>
-    <w:proofErr w:type="spellEnd"/>
-    <w:r>
-      <w:rPr>
-        <w:color w:val="000000"/>
-        <w:sz w:val="16"/>
-        <w:szCs w:val="16"/>
-        <w:lang w:val="en-US"/>
-      </w:rPr>
-      <w:t xml:space="preserve"> </w:t>
+      <w:t xml:space="preserve">Sjabloon </w:t>
     </w:r>
     <w:r>
       <w:rPr>
@@ -9291,10 +9706,6 @@
 </file>
 
 <file path=customXml/item1.xml><?xml version="1.0" encoding="utf-8"?>
-<b:Sources xmlns:b="http://schemas.openxmlformats.org/officeDocument/2006/bibliography" xmlns="http://schemas.openxmlformats.org/officeDocument/2006/bibliography" SelectedStyle="\APASixthEditionOfficeOnline.xsl" StyleName="APA" Version="6"/>
-</file>
-
-<file path=customXml/item2.xml><?xml version="1.0" encoding="utf-8"?>
 <?mso-contentType ?>
 <FormTemplates xmlns="http://schemas.microsoft.com/sharepoint/v3/contenttype/forms">
   <Display>DocumentLibraryForm</Display>
@@ -9303,7 +9714,22 @@
 </FormTemplates>
 </file>
 
+<file path=customXml/item2.xml><?xml version="1.0" encoding="utf-8"?>
+<b:Sources xmlns:b="http://schemas.openxmlformats.org/officeDocument/2006/bibliography" xmlns="http://schemas.openxmlformats.org/officeDocument/2006/bibliography" SelectedStyle="\APASixthEditionOfficeOnline.xsl" StyleName="APA" Version="6"/>
+</file>
+
 <file path=customXml/item3.xml><?xml version="1.0" encoding="utf-8"?>
+<p:properties xmlns:p="http://schemas.microsoft.com/office/2006/metadata/properties" xmlns:xsi="http://www.w3.org/2001/XMLSchema-instance" xmlns:pc="http://schemas.microsoft.com/office/infopath/2007/PartnerControls">
+  <documentManagement>
+    <TaxCatchAll xmlns="32dd6115-ce5d-46b4-b638-9e7d5ca6cbee" xsi:nil="true"/>
+    <lcf76f155ced4ddcb4097134ff3c332f xmlns="094ecc41-7a37-40c9-8390-f18431712098">
+      <Terms xmlns="http://schemas.microsoft.com/office/infopath/2007/PartnerControls"/>
+    </lcf76f155ced4ddcb4097134ff3c332f>
+  </documentManagement>
+</p:properties>
+</file>
+
+<file path=customXml/item4.xml><?xml version="1.0" encoding="utf-8"?>
 <ct:contentTypeSchema xmlns:ct="http://schemas.microsoft.com/office/2006/metadata/contentType" xmlns:ma="http://schemas.microsoft.com/office/2006/metadata/properties/metaAttributes" ct:_="" ma:_="" ma:contentTypeName="Document" ma:contentTypeID="0x010100D5188FA4F7421B4A93E65E307A769E27" ma:contentTypeVersion="15" ma:contentTypeDescription="Een nieuw document maken." ma:contentTypeScope="" ma:versionID="9bfd002f47f5f7e7b2724518f3fad1a5">
   <xsd:schema xmlns:xsd="http://www.w3.org/2001/XMLSchema" xmlns:xs="http://www.w3.org/2001/XMLSchema" xmlns:p="http://schemas.microsoft.com/office/2006/metadata/properties" xmlns:ns2="094ecc41-7a37-40c9-8390-f18431712098" xmlns:ns3="32dd6115-ce5d-46b4-b638-9e7d5ca6cbee" targetNamespace="http://schemas.microsoft.com/office/2006/metadata/properties" ma:root="true" ma:fieldsID="e2c1118370456e9a6d2939e9bd0f2e89" ns2:_="" ns3:_="">
     <xsd:import namespace="094ecc41-7a37-40c9-8390-f18431712098"/>
@@ -9538,18 +9964,15 @@
 </ct:contentTypeSchema>
 </file>
 
-<file path=customXml/item4.xml><?xml version="1.0" encoding="utf-8"?>
-<p:properties xmlns:p="http://schemas.microsoft.com/office/2006/metadata/properties" xmlns:xsi="http://www.w3.org/2001/XMLSchema-instance" xmlns:pc="http://schemas.microsoft.com/office/infopath/2007/PartnerControls">
-  <documentManagement>
-    <TaxCatchAll xmlns="32dd6115-ce5d-46b4-b638-9e7d5ca6cbee" xsi:nil="true"/>
-    <lcf76f155ced4ddcb4097134ff3c332f xmlns="094ecc41-7a37-40c9-8390-f18431712098">
-      <Terms xmlns="http://schemas.microsoft.com/office/infopath/2007/PartnerControls"/>
-    </lcf76f155ced4ddcb4097134ff3c332f>
-  </documentManagement>
-</p:properties>
+<file path=customXml/itemProps1.xml><?xml version="1.0" encoding="utf-8"?>
+<ds:datastoreItem xmlns:ds="http://schemas.openxmlformats.org/officeDocument/2006/customXml" ds:itemID="{C6916C6B-E06E-47CD-A094-BBBE44C5EA8C}">
+  <ds:schemaRefs>
+    <ds:schemaRef ds:uri="http://schemas.microsoft.com/sharepoint/v3/contenttype/forms"/>
+  </ds:schemaRefs>
+</ds:datastoreItem>
 </file>
 
-<file path=customXml/itemProps1.xml><?xml version="1.0" encoding="utf-8"?>
+<file path=customXml/itemProps2.xml><?xml version="1.0" encoding="utf-8"?>
 <ds:datastoreItem xmlns:ds="http://schemas.openxmlformats.org/officeDocument/2006/customXml" ds:itemID="{72B7D650-2FAA-4D72-B587-235E59E6AC26}">
   <ds:schemaRefs>
     <ds:schemaRef ds:uri="http://schemas.openxmlformats.org/officeDocument/2006/bibliography"/>
@@ -9557,15 +9980,18 @@
 </ds:datastoreItem>
 </file>
 
-<file path=customXml/itemProps2.xml><?xml version="1.0" encoding="utf-8"?>
-<ds:datastoreItem xmlns:ds="http://schemas.openxmlformats.org/officeDocument/2006/customXml" ds:itemID="{C6916C6B-E06E-47CD-A094-BBBE44C5EA8C}">
+<file path=customXml/itemProps3.xml><?xml version="1.0" encoding="utf-8"?>
+<ds:datastoreItem xmlns:ds="http://schemas.openxmlformats.org/officeDocument/2006/customXml" ds:itemID="{846B1C81-E993-40E7-BCC5-DA63F0CD945C}">
   <ds:schemaRefs>
-    <ds:schemaRef ds:uri="http://schemas.microsoft.com/sharepoint/v3/contenttype/forms"/>
+    <ds:schemaRef ds:uri="http://schemas.microsoft.com/office/2006/metadata/properties"/>
+    <ds:schemaRef ds:uri="http://schemas.microsoft.com/office/infopath/2007/PartnerControls"/>
+    <ds:schemaRef ds:uri="32dd6115-ce5d-46b4-b638-9e7d5ca6cbee"/>
+    <ds:schemaRef ds:uri="094ecc41-7a37-40c9-8390-f18431712098"/>
   </ds:schemaRefs>
 </ds:datastoreItem>
 </file>
 
-<file path=customXml/itemProps3.xml><?xml version="1.0" encoding="utf-8"?>
+<file path=customXml/itemProps4.xml><?xml version="1.0" encoding="utf-8"?>
 <ds:datastoreItem xmlns:ds="http://schemas.openxmlformats.org/officeDocument/2006/customXml" ds:itemID="{7FB410C4-6DED-4E94-8F1E-FF9C8071DEDF}">
   <ds:schemaRefs>
     <ds:schemaRef ds:uri="http://schemas.microsoft.com/office/2006/metadata/contentType"/>
@@ -9582,15 +10008,4 @@
     <ds:schemaRef ds:uri="http://schemas.microsoft.com/internal/obd"/>
   </ds:schemaRefs>
 </ds:datastoreItem>
-</file>
-
-<file path=customXml/itemProps4.xml><?xml version="1.0" encoding="utf-8"?>
-<ds:datastoreItem xmlns:ds="http://schemas.openxmlformats.org/officeDocument/2006/customXml" ds:itemID="{846B1C81-E993-40E7-BCC5-DA63F0CD945C}">
-  <ds:schemaRefs>
-    <ds:schemaRef ds:uri="http://schemas.microsoft.com/office/2006/metadata/properties"/>
-    <ds:schemaRef ds:uri="http://schemas.microsoft.com/office/infopath/2007/PartnerControls"/>
-    <ds:schemaRef ds:uri="32dd6115-ce5d-46b4-b638-9e7d5ca6cbee"/>
-    <ds:schemaRef ds:uri="094ecc41-7a37-40c9-8390-f18431712098"/>
-  </ds:schemaRefs>
-</ds:datastoreItem>
 </file>
</xml_diff>